<commit_message>
updated w/ time est. of effort to date
for Riley and Egan
</commit_message>
<xml_diff>
--- a/ICS414_TeamAssignment1.docx
+++ b/ICS414_TeamAssignment1.docx
@@ -74,6 +74,7 @@
         <w:jc w:val="left"/>
         <w:rPr>
           <w:rFonts w:ascii="Arial" w:hAnsi="Arial" w:cs="Arial" w:eastAsia="Arial"/>
+          <w:b/>
           <w:color w:val="000000"/>
           <w:spacing w:val="0"/>
           <w:position w:val="0"/>
@@ -92,6 +93,92 @@
           <w:shd w:fill="auto" w:val="clear"/>
         </w:rPr>
         <w:t xml:space="preserve">Total effort to date: </w:t>
+      </w:r>
+    </w:p>
+    <w:p>
+      <w:pPr>
+        <w:spacing w:before="0" w:after="0" w:line="276"/>
+        <w:ind w:right="0" w:left="0" w:firstLine="0"/>
+        <w:jc w:val="left"/>
+        <w:rPr>
+          <w:rFonts w:ascii="Arial" w:hAnsi="Arial" w:cs="Arial" w:eastAsia="Arial"/>
+          <w:b/>
+          <w:color w:val="000000"/>
+          <w:spacing w:val="0"/>
+          <w:position w:val="0"/>
+          <w:sz w:val="22"/>
+          <w:shd w:fill="auto" w:val="clear"/>
+        </w:rPr>
+      </w:pPr>
+      <w:r>
+        <w:rPr>
+          <w:rFonts w:ascii="Arial" w:hAnsi="Arial" w:cs="Arial" w:eastAsia="Arial"/>
+          <w:b/>
+          <w:color w:val="000000"/>
+          <w:spacing w:val="0"/>
+          <w:position w:val="0"/>
+          <w:sz w:val="22"/>
+          <w:shd w:fill="auto" w:val="clear"/>
+        </w:rPr>
+        <w:tab/>
+        <w:t xml:space="preserve">Riley Miyamoto: 00:30</w:t>
+      </w:r>
+    </w:p>
+    <w:p>
+      <w:pPr>
+        <w:spacing w:before="0" w:after="0" w:line="276"/>
+        <w:ind w:right="0" w:left="0" w:firstLine="0"/>
+        <w:jc w:val="left"/>
+        <w:rPr>
+          <w:rFonts w:ascii="Arial" w:hAnsi="Arial" w:cs="Arial" w:eastAsia="Arial"/>
+          <w:b/>
+          <w:color w:val="000000"/>
+          <w:spacing w:val="0"/>
+          <w:position w:val="0"/>
+          <w:sz w:val="22"/>
+          <w:shd w:fill="auto" w:val="clear"/>
+        </w:rPr>
+      </w:pPr>
+      <w:r>
+        <w:rPr>
+          <w:rFonts w:ascii="Arial" w:hAnsi="Arial" w:cs="Arial" w:eastAsia="Arial"/>
+          <w:b/>
+          <w:color w:val="000000"/>
+          <w:spacing w:val="0"/>
+          <w:position w:val="0"/>
+          <w:sz w:val="22"/>
+          <w:shd w:fill="auto" w:val="clear"/>
+        </w:rPr>
+        <w:tab/>
+        <w:t xml:space="preserve">Egan Nakano: 00:15</w:t>
+      </w:r>
+    </w:p>
+    <w:p>
+      <w:pPr>
+        <w:spacing w:before="0" w:after="0" w:line="276"/>
+        <w:ind w:right="0" w:left="0" w:firstLine="0"/>
+        <w:jc w:val="left"/>
+        <w:rPr>
+          <w:rFonts w:ascii="Arial" w:hAnsi="Arial" w:cs="Arial" w:eastAsia="Arial"/>
+          <w:color w:val="000000"/>
+          <w:spacing w:val="0"/>
+          <w:position w:val="0"/>
+          <w:sz w:val="22"/>
+          <w:shd w:fill="auto" w:val="clear"/>
+        </w:rPr>
+      </w:pPr>
+      <w:r>
+        <w:rPr>
+          <w:rFonts w:ascii="Arial" w:hAnsi="Arial" w:cs="Arial" w:eastAsia="Arial"/>
+          <w:b/>
+          <w:color w:val="000000"/>
+          <w:spacing w:val="0"/>
+          <w:position w:val="0"/>
+          <w:sz w:val="22"/>
+          <w:shd w:fill="auto" w:val="clear"/>
+        </w:rPr>
+        <w:tab/>
+        <w:t xml:space="preserve">Joseph Nasca:  </w:t>
       </w:r>
     </w:p>
     <w:p>

</xml_diff>